<commit_message>
Error correction in Project Charter
Fixed User portion, updated goals with terminology more in line with
what was discussed in class.
</commit_message>
<xml_diff>
--- a/Documentation/Team 3 Charter.docx
+++ b/Documentation/Team 3 Charter.docx
@@ -254,7 +254,10 @@
               <w:t xml:space="preserve">Users: </w:t>
             </w:r>
             <w:r>
-              <w:t xml:space="preserve">UMKC Students </w:t>
+              <w:t>Paul Perry</w:t>
+            </w:r>
+            <w:r>
+              <w:t xml:space="preserve"> </w:t>
             </w:r>
           </w:p>
         </w:tc>
@@ -398,7 +401,7 @@
               <w:snapToGrid w:val="0"/>
             </w:pPr>
             <w:r>
-              <w:t>Customer must be able to create a schedule with the click of a button</w:t>
+              <w:t>Maintainable without code changes</w:t>
             </w:r>
           </w:p>
           <w:p>
@@ -410,7 +413,7 @@
               <w:snapToGrid w:val="0"/>
             </w:pPr>
             <w:r>
-              <w:t>Schedules must be equitable and account for past shifts and holidays worked by employees previously</w:t>
+              <w:t>UI allows for use without technical knowledge</w:t>
             </w:r>
           </w:p>
           <w:p>
@@ -422,7 +425,7 @@
               <w:snapToGrid w:val="0"/>
             </w:pPr>
             <w:r>
-              <w:t>Customer must be able to maintain employee data within the program</w:t>
+              <w:t>Produce documents easy for team members to understand</w:t>
             </w:r>
           </w:p>
         </w:tc>
@@ -844,6 +847,9 @@
             <w:r>
               <w:t>: The customer must approve the user interface, and the program must be able to export a useful, read-only version of the schedule in a format the customer approves of.</w:t>
             </w:r>
+            <w:r>
+              <w:t xml:space="preserve"> Visual Studio is the required IDE.</w:t>
+            </w:r>
           </w:p>
         </w:tc>
       </w:tr>
@@ -944,7 +950,12 @@
               <w:t>Scope</w:t>
             </w:r>
             <w:r>
-              <w:t>: The software must (1) create an equitable schedule for employees at the click of a button, (2) account for past shifts and holidays, (3) store data about the employees that is maintainable by the customer.</w:t>
+              <w:t>: The software must (1) create an equitable schedule for employees at the click of a button, (2) account for past shifts and holidays, (3) store data about th</w:t>
+            </w:r>
+            <w:bookmarkStart w:id="0" w:name="_GoBack"/>
+            <w:bookmarkEnd w:id="0"/>
+            <w:r>
+              <w:t>e employees that is maintainable by the customer.</w:t>
             </w:r>
           </w:p>
         </w:tc>
@@ -1117,10 +1128,7 @@
       </w:tr>
     </w:tbl>
     <w:p/>
-    <w:p>
-      <w:bookmarkStart w:id="0" w:name="_GoBack"/>
-      <w:bookmarkEnd w:id="0"/>
-    </w:p>
+    <w:p/>
     <w:sectPr>
       <w:pgSz w:w="12240" w:h="15840"/>
       <w:pgMar w:top="1440" w:right="1440" w:bottom="1440" w:left="1440" w:header="720" w:footer="720" w:gutter="0"/>
@@ -1361,27 +1369,9 @@
   </w:abstractNum>
   <w:num w:numId="1">
     <w:abstractNumId w:val="1"/>
-    <w:lvlOverride w:ilvl="0"/>
-    <w:lvlOverride w:ilvl="1"/>
-    <w:lvlOverride w:ilvl="2"/>
-    <w:lvlOverride w:ilvl="3"/>
-    <w:lvlOverride w:ilvl="4"/>
-    <w:lvlOverride w:ilvl="5"/>
-    <w:lvlOverride w:ilvl="6"/>
-    <w:lvlOverride w:ilvl="7"/>
-    <w:lvlOverride w:ilvl="8"/>
   </w:num>
   <w:num w:numId="2">
     <w:abstractNumId w:val="0"/>
-    <w:lvlOverride w:ilvl="0"/>
-    <w:lvlOverride w:ilvl="1"/>
-    <w:lvlOverride w:ilvl="2"/>
-    <w:lvlOverride w:ilvl="3"/>
-    <w:lvlOverride w:ilvl="4"/>
-    <w:lvlOverride w:ilvl="5"/>
-    <w:lvlOverride w:ilvl="6"/>
-    <w:lvlOverride w:ilvl="7"/>
-    <w:lvlOverride w:ilvl="8"/>
   </w:num>
 </w:numbering>
 </file>

</xml_diff>

<commit_message>
Tweaks to Project Charter
Changes to success criteria
</commit_message>
<xml_diff>
--- a/Documentation/Team 3 Charter.docx
+++ b/Documentation/Team 3 Charter.docx
@@ -531,13 +531,8 @@
               </w:numPr>
             </w:pPr>
             <w:r>
-              <w:t xml:space="preserve">20 February 2014: Requirements document </w:t>
-            </w:r>
-            <w:proofErr w:type="spellStart"/>
-            <w:r>
-              <w:t>baselined</w:t>
-            </w:r>
-            <w:proofErr w:type="spellEnd"/>
+              <w:t>20 February 2014: Requirements document baselined</w:t>
+            </w:r>
           </w:p>
           <w:p>
             <w:pPr>
@@ -620,13 +615,8 @@
               </w:numPr>
             </w:pPr>
             <w:r>
-              <w:t xml:space="preserve">1 April 2014: Architecture documentation </w:t>
-            </w:r>
-            <w:proofErr w:type="spellStart"/>
-            <w:r>
-              <w:t>baselined</w:t>
-            </w:r>
-            <w:proofErr w:type="spellEnd"/>
+              <w:t>1 April 2014: Architecture documentation baselined</w:t>
+            </w:r>
           </w:p>
           <w:p>
             <w:pPr>
@@ -915,8 +905,13 @@
               <w:t>Success Criteria</w:t>
             </w:r>
             <w:r>
-              <w:t>: The project will be considered a success if (1) the team delivers an operational prototype at the end of the semester with the features mentioned in the goal section above, and (2) 80% or more of the team members would be willing to work together on another software project in the future.</w:t>
-            </w:r>
+              <w:t xml:space="preserve">: The project will be considered a success if (1) </w:t>
+            </w:r>
+            <w:r>
+              <w:t>the team is able to deliver a fully functional application that meets all the stated goals above by the given deadline, and (2) 80% of the team would be willing to cooperate on another project.</w:t>
+            </w:r>
+            <w:bookmarkStart w:id="0" w:name="_GoBack"/>
+            <w:bookmarkEnd w:id="0"/>
           </w:p>
         </w:tc>
       </w:tr>
@@ -950,12 +945,7 @@
               <w:t>Scope</w:t>
             </w:r>
             <w:r>
-              <w:t>: The software must (1) create an equitable schedule for employees at the click of a button, (2) account for past shifts and holidays, (3) store data about th</w:t>
-            </w:r>
-            <w:bookmarkStart w:id="0" w:name="_GoBack"/>
-            <w:bookmarkEnd w:id="0"/>
-            <w:r>
-              <w:t>e employees that is maintainable by the customer.</w:t>
+              <w:t>: The software must (1) create an equitable schedule for employees at the click of a button, (2) account for past shifts and holidays, (3) store data about the employees that is maintainable by the customer.</w:t>
             </w:r>
           </w:p>
         </w:tc>

</xml_diff>